<commit_message>
add more thoughts on the experiment log
</commit_message>
<xml_diff>
--- a/experiment_log/experiment_log.docx
+++ b/experiment_log/experiment_log.docx
@@ -111,14 +111,7 @@
           <w:rFonts w:hint="default" w:asciiTheme="minorAscii" w:hAnsiTheme="minorAscii"/>
           <w:lang w:val="en-US" w:eastAsia="zh-CN"/>
         </w:rPr>
-        <w:t xml:space="preserve">KV cache is widely used to reduce prefill recompuatation. The problem occur when </w:t>
-      </w:r>
-      <w:r>
-        <w:rPr>
-          <w:rFonts w:hint="default" w:asciiTheme="minorAscii" w:hAnsiTheme="minorAscii"/>
-          <w:lang w:val="en-US" w:eastAsia="zh-CN"/>
-        </w:rPr>
-        <w:t>KV cache need to be loaded from another machine especially when the network is less than ideal. CacheGen proposed by this paper aimed to reduce the network transfer overhead.</w:t>
+        <w:t>KV cache is widely used to reduce prefill recompuatation. The problem occur when KV cache need to be loaded from another machine especially when the network is less than ideal. CacheGen proposed by this paper aimed to reduce the network transfer overhead.</w:t>
       </w:r>
     </w:p>
     <w:p>
@@ -227,14 +220,7 @@
           <w:rFonts w:hint="default" w:asciiTheme="minorAscii" w:hAnsiTheme="minorAscii"/>
           <w:lang w:val="en-US" w:eastAsia="zh-CN"/>
         </w:rPr>
-        <w:t>Tokens grouped by layer and channel has more similarity with each other than token grouped by position in the context.</w:t>
-      </w:r>
-      <w:r>
-        <w:rPr>
-          <w:rFonts w:hint="default" w:asciiTheme="minorAscii" w:hAnsiTheme="minorAscii"/>
-          <w:lang w:val="en-US" w:eastAsia="zh-CN"/>
-        </w:rPr>
-        <w:t xml:space="preserve"> </w:t>
+        <w:t xml:space="preserve">Tokens grouped by layer and channel has more similarity with each other than token grouped by position in the context. </w:t>
       </w:r>
     </w:p>
     <w:p>
@@ -270,28 +256,7 @@
           <w:rFonts w:hint="default" w:asciiTheme="minorAscii" w:hAnsiTheme="minorAscii"/>
           <w:lang w:val="en-US" w:eastAsia="zh-CN"/>
         </w:rPr>
-        <w:t xml:space="preserve">Given the 3 insights above, the CacheGen encoding the author came up with has the 3 </w:t>
-      </w:r>
-      <w:r>
-        <w:rPr>
-          <w:rFonts w:hint="default" w:asciiTheme="minorAscii" w:hAnsiTheme="minorAscii"/>
-          <w:lang w:val="en-US" w:eastAsia="zh-CN"/>
-        </w:rPr>
-        <w:t xml:space="preserve">key </w:t>
-      </w:r>
-      <w:r>
-        <w:rPr>
-          <w:rFonts w:hint="default" w:asciiTheme="minorAscii" w:hAnsiTheme="minorAscii"/>
-          <w:lang w:val="en-US" w:eastAsia="zh-CN"/>
-        </w:rPr>
-        <w:t>steps</w:t>
-      </w:r>
-      <w:r>
-        <w:rPr>
-          <w:rFonts w:hint="default" w:asciiTheme="minorAscii" w:hAnsiTheme="minorAscii"/>
-          <w:lang w:val="en-US" w:eastAsia="zh-CN"/>
-        </w:rPr>
-        <w:t>:</w:t>
+        <w:t>Given the 3 insights above, the CacheGen encoding the author came up with has the 3 key steps:</w:t>
       </w:r>
     </w:p>
     <w:p>
@@ -313,14 +278,7 @@
           <w:rFonts w:hint="default" w:asciiTheme="minorAscii" w:hAnsiTheme="minorAscii"/>
           <w:lang w:val="en-US" w:eastAsia="zh-CN"/>
         </w:rPr>
-        <w:t>Calculate delta tensor</w:t>
-      </w:r>
-      <w:r>
-        <w:rPr>
-          <w:rFonts w:hint="default" w:asciiTheme="minorAscii" w:hAnsiTheme="minorAscii"/>
-          <w:lang w:val="en-US" w:eastAsia="zh-CN"/>
-        </w:rPr>
-        <w:t>. Form groups of consecutive tokens, calcualate delta tensor between the first tensor in the group and the rest and store only the first KV tensor and the delta tensor of the rest. This is compact and can compress and decompress in parallel.</w:t>
+        <w:t>Calculate delta tensor. Form groups of consecutive tokens, calcualate delta tensor between the first tensor in the group and the rest and store only the first KV tensor and the delta tensor of the rest. This is compact and can compress and decompress in parallel.</w:t>
       </w:r>
     </w:p>
     <w:p>
@@ -470,18 +428,20 @@
     </w:p>
     <w:p>
       <w:pPr>
+        <w:pStyle w:val="5"/>
         <w:numPr>
           <w:ilvl w:val="0"/>
           <w:numId w:val="5"/>
         </w:numPr>
-        <w:rPr>
-          <w:rFonts w:hint="default" w:cs="Times New Roman" w:asciiTheme="minorAscii" w:hAnsiTheme="minorAscii"/>
-          <w:lang w:val="en-US" w:eastAsia="zh-CN"/>
-        </w:rPr>
-      </w:pPr>
-      <w:r>
-        <w:rPr>
-          <w:rFonts w:hint="default" w:cs="Times New Roman" w:asciiTheme="minorAscii" w:hAnsiTheme="minorAscii"/>
+        <w:bidi w:val="0"/>
+        <w:rPr>
+          <w:rFonts w:hint="default"/>
+          <w:lang w:val="en-US" w:eastAsia="zh-CN"/>
+        </w:rPr>
+      </w:pPr>
+      <w:r>
+        <w:rPr>
+          <w:rFonts w:hint="default"/>
           <w:lang w:val="en-US" w:eastAsia="zh-CN"/>
         </w:rPr>
         <w:t>WSL</w:t>
@@ -546,19 +506,20 @@
     </w:p>
     <w:p>
       <w:pPr>
+        <w:pStyle w:val="5"/>
         <w:numPr>
           <w:ilvl w:val="0"/>
           <w:numId w:val="5"/>
         </w:numPr>
-        <w:ind w:left="0" w:leftChars="0" w:firstLine="0" w:firstLineChars="0"/>
-        <w:rPr>
-          <w:rFonts w:hint="default" w:cs="Times New Roman" w:asciiTheme="minorAscii" w:hAnsiTheme="minorAscii"/>
-          <w:lang w:val="en-US" w:eastAsia="zh-CN"/>
-        </w:rPr>
-      </w:pPr>
-      <w:r>
-        <w:rPr>
-          <w:rFonts w:hint="default" w:cs="Times New Roman" w:asciiTheme="minorAscii" w:hAnsiTheme="minorAscii"/>
+        <w:bidi w:val="0"/>
+        <w:rPr>
+          <w:rFonts w:hint="default"/>
+          <w:lang w:val="en-US" w:eastAsia="zh-CN"/>
+        </w:rPr>
+      </w:pPr>
+      <w:r>
+        <w:rPr>
+          <w:rFonts w:hint="default"/>
           <w:lang w:val="en-US" w:eastAsia="zh-CN"/>
         </w:rPr>
         <w:t>Local Virtual Machine</w:t>
@@ -598,14 +559,16 @@
     </w:p>
     <w:p>
       <w:pPr>
-        <w:rPr>
-          <w:rFonts w:hint="default" w:cs="Times New Roman" w:asciiTheme="minorAscii" w:hAnsiTheme="minorAscii"/>
-          <w:lang w:val="en-US" w:eastAsia="zh-CN"/>
-        </w:rPr>
-      </w:pPr>
-      <w:r>
-        <w:rPr>
-          <w:rFonts w:hint="default" w:cs="Times New Roman" w:asciiTheme="minorAscii" w:hAnsiTheme="minorAscii"/>
+        <w:pStyle w:val="5"/>
+        <w:bidi w:val="0"/>
+        <w:rPr>
+          <w:rFonts w:hint="default"/>
+          <w:lang w:val="en-US" w:eastAsia="zh-CN"/>
+        </w:rPr>
+      </w:pPr>
+      <w:r>
+        <w:rPr>
+          <w:rFonts w:hint="default"/>
           <w:lang w:val="en-US" w:eastAsia="zh-CN"/>
         </w:rPr>
         <w:t>3.Online GPU Environment.</w:t>
@@ -747,6 +710,12 @@
           </wp:inline>
         </w:drawing>
       </w:r>
+      <w:r>
+        <w:rPr>
+          <w:rFonts w:hint="default" w:asciiTheme="minorAscii" w:hAnsiTheme="minorAscii"/>
+        </w:rPr>
+        <w:tab/>
+      </w:r>
     </w:p>
     <w:p>
       <w:pPr>
@@ -1087,16 +1056,16 @@
         </w:numPr>
         <w:ind w:firstLine="420" w:firstLineChars="0"/>
         <w:rPr>
-          <w:rFonts w:hint="default" w:asciiTheme="minorAscii" w:hAnsiTheme="minorAscii"/>
-          <w:lang w:val="en-US" w:eastAsia="zh-CN"/>
-        </w:rPr>
-      </w:pPr>
-      <w:r>
-        <w:rPr>
-          <w:rFonts w:hint="default" w:asciiTheme="minorAscii" w:hAnsiTheme="minorAscii"/>
-          <w:lang w:val="en-US" w:eastAsia="zh-CN"/>
-        </w:rPr>
-        <w:t xml:space="preserve">As we can see from the about architecture, the current CacheGen requires the a separate machine for a centralized server. The need for a </w:t>
+          <w:rFonts w:hint="default" w:asciiTheme="minorAscii" w:hAnsiTheme="minorAscii" w:eastAsiaTheme="minorEastAsia"/>
+          <w:lang w:val="en-US" w:eastAsia="zh-CN"/>
+        </w:rPr>
+      </w:pPr>
+      <w:r>
+        <w:rPr>
+          <w:rFonts w:hint="default" w:asciiTheme="minorAscii" w:hAnsiTheme="minorAscii"/>
+          <w:lang w:val="en-US" w:eastAsia="zh-CN"/>
+        </w:rPr>
+        <w:t>As we can see from the about architecture, the current CacheGen requires the a separate machine for a centralized server. One question arise is whether we can have the LMCache sever distributed.</w:t>
       </w:r>
     </w:p>
     <w:p>
@@ -1111,25 +1080,12 @@
           <w:lang w:val="en-US" w:eastAsia="zh-CN"/>
         </w:rPr>
       </w:pPr>
-    </w:p>
-    <w:p>
-      <w:pPr>
-        <w:numPr>
-          <w:ilvl w:val="0"/>
-          <w:numId w:val="0"/>
-        </w:numPr>
-        <w:ind w:firstLine="420" w:firstLineChars="0"/>
-        <w:rPr>
-          <w:rFonts w:hint="default" w:asciiTheme="minorAscii" w:hAnsiTheme="minorAscii"/>
-          <w:lang w:val="en-US" w:eastAsia="zh-CN"/>
-        </w:rPr>
-      </w:pPr>
-      <w:r>
-        <w:rPr>
-          <w:rFonts w:hint="default" w:asciiTheme="minorAscii" w:hAnsiTheme="minorAscii"/>
-          <w:lang w:val="en-US" w:eastAsia="zh-CN"/>
-        </w:rPr>
-        <w:t>Advantage:</w:t>
+      <w:r>
+        <w:rPr>
+          <w:rFonts w:hint="default" w:asciiTheme="minorAscii" w:hAnsiTheme="minorAscii"/>
+          <w:lang w:val="en-US" w:eastAsia="zh-CN"/>
+        </w:rPr>
+        <w:t>There are several advantages of having distributed service vs a centralized server:</w:t>
       </w:r>
     </w:p>
     <w:p>
@@ -1149,7 +1105,7 @@
           <w:rFonts w:hint="default" w:asciiTheme="minorAscii" w:hAnsiTheme="minorAscii"/>
           <w:lang w:val="en-US" w:eastAsia="zh-CN"/>
         </w:rPr>
-        <w:t>Save 1 machine</w:t>
+        <w:t>We can save 1 machine which was supposed to be used for a centralized server. In the distributed service, every machine could act like the server and thus getting rid of the needs for a separate server machine.</w:t>
       </w:r>
     </w:p>
     <w:p>
@@ -1169,13 +1125,296 @@
           <w:rFonts w:hint="default" w:asciiTheme="minorAscii" w:hAnsiTheme="minorAscii"/>
           <w:lang w:val="en-US" w:eastAsia="zh-CN"/>
         </w:rPr>
-        <w:t>Able to fetch local which would eliminate transmission time</w:t>
+        <w:t>When all machines in the system acts like a server, there exits probability that the KV chunk request by the local vLLM engine is locate at the local machine and it is then able to fetch local which would eliminate transmission time.</w:t>
+      </w:r>
+    </w:p>
+    <w:p>
+      <w:pPr>
+        <w:numPr>
+          <w:ilvl w:val="0"/>
+          <w:numId w:val="8"/>
+        </w:numPr>
+        <w:ind w:firstLine="420" w:firstLineChars="0"/>
+        <w:rPr>
+          <w:rFonts w:hint="default" w:asciiTheme="minorAscii" w:hAnsiTheme="minorAscii"/>
+          <w:lang w:val="en-US" w:eastAsia="zh-CN"/>
+        </w:rPr>
+      </w:pPr>
+      <w:r>
+        <w:rPr>
+          <w:rFonts w:hint="default" w:asciiTheme="minorAscii" w:hAnsiTheme="minorAscii"/>
+          <w:lang w:val="en-US" w:eastAsia="zh-CN"/>
+        </w:rPr>
+        <w:t>Centralized server may have limited storing space in comparison to distributed service which has storing space of all machines combined.</w:t>
+      </w:r>
+    </w:p>
+    <w:p>
+      <w:pPr>
+        <w:ind w:firstLine="420" w:firstLineChars="0"/>
+        <w:rPr>
+          <w:rFonts w:hint="default" w:cs="Times New Roman" w:asciiTheme="minorAscii" w:hAnsiTheme="minorAscii" w:eastAsiaTheme="minorEastAsia"/>
+          <w:lang w:val="en-US" w:eastAsia="zh-CN"/>
+        </w:rPr>
+      </w:pPr>
+    </w:p>
+    <w:p>
+      <w:pPr>
+        <w:ind w:firstLine="420" w:firstLineChars="0"/>
+        <w:rPr>
+          <w:rFonts w:hint="default" w:cs="Times New Roman" w:asciiTheme="minorAscii" w:hAnsiTheme="minorAscii"/>
+          <w:lang w:val="en-US" w:eastAsia="zh-CN"/>
+        </w:rPr>
+      </w:pPr>
+      <w:r>
+        <w:rPr>
+          <w:rFonts w:hint="default" w:cs="Times New Roman" w:asciiTheme="minorAscii" w:hAnsiTheme="minorAscii"/>
+          <w:lang w:val="en-US" w:eastAsia="zh-CN"/>
+        </w:rPr>
+        <w:t>Therefore, I would try to implement a distributed CacheGen.</w:t>
+      </w:r>
+    </w:p>
+    <w:p>
+      <w:pPr>
+        <w:pStyle w:val="5"/>
+        <w:bidi w:val="0"/>
+        <w:rPr>
+          <w:rFonts w:hint="default"/>
+          <w:lang w:val="en-US" w:eastAsia="zh-CN"/>
+        </w:rPr>
+      </w:pPr>
+      <w:r>
+        <w:rPr>
+          <w:rFonts w:hint="default"/>
+          <w:lang w:val="en-US" w:eastAsia="zh-CN"/>
+        </w:rPr>
+        <w:t>Implementation</w:t>
+      </w:r>
+    </w:p>
+    <w:p>
+      <w:pPr>
+        <w:ind w:firstLine="420" w:firstLineChars="0"/>
+        <w:rPr>
+          <w:rFonts w:hint="default" w:cs="Times New Roman" w:asciiTheme="minorAscii" w:hAnsiTheme="minorAscii"/>
+          <w:lang w:val="en-US" w:eastAsia="zh-CN"/>
+        </w:rPr>
+      </w:pPr>
+      <w:r>
+        <w:rPr>
+          <w:rFonts w:hint="default" w:cs="Times New Roman" w:asciiTheme="minorAscii" w:hAnsiTheme="minorAscii"/>
+          <w:lang w:val="en-US" w:eastAsia="zh-CN"/>
+        </w:rPr>
+        <w:t>There are two ways of implementation, I have in mind. The first one, is to have each LMCacheConnector acts like both a server and a connector. The second one is to have both LMCacheConnetor and LMCache server deploy on all machines. My implementation would go with the second one as it has preexisting infrastructural lay down by the author and it could also adapt the author’s future development on the engine.</w:t>
+      </w:r>
+    </w:p>
+    <w:p>
+      <w:pPr>
+        <w:ind w:firstLine="420" w:firstLineChars="0"/>
+        <w:rPr>
+          <w:rFonts w:hint="default" w:cs="Times New Roman" w:asciiTheme="minorAscii" w:hAnsiTheme="minorAscii" w:eastAsiaTheme="minorEastAsia"/>
+          <w:lang w:val="en-US" w:eastAsia="zh-CN"/>
+        </w:rPr>
+      </w:pPr>
+      <w:r>
+        <w:rPr>
+          <w:rFonts w:hint="default" w:cs="Times New Roman" w:asciiTheme="minorAscii" w:hAnsiTheme="minorAscii"/>
+          <w:lang w:val="en-US" w:eastAsia="zh-CN"/>
+        </w:rPr>
+        <w:t>One implementation detail we have to discuss here is how does a LMCacheConnetor know which server should it send a request from. My solution here is to have CacheEngineKey hash in to a sha256 int [5]. The new CacheGen would have configuration of how many servers are there in the cluster and would use integer representation of CacheEngineKey hash by the number of server to know which server contains the KV cache the key referring to.</w:t>
+      </w:r>
+      <w:r>
+        <w:rPr>
+          <w:rFonts w:hint="eastAsia" w:cs="Times New Roman" w:asciiTheme="minorAscii" w:hAnsiTheme="minorAscii"/>
+          <w:lang w:val="en-US" w:eastAsia="zh-CN"/>
+        </w:rPr>
+        <w:t xml:space="preserve"> </w:t>
+      </w:r>
+      <w:r>
+        <w:rPr>
+          <w:rFonts w:hint="default" w:cs="Times New Roman" w:asciiTheme="minorAscii" w:hAnsiTheme="minorAscii"/>
+          <w:lang w:val="en-US" w:eastAsia="zh-CN"/>
+        </w:rPr>
+        <w:t>For instance, in a 3 server situation, a get call with a key of sha256 value 80262417 would points to 80262417 % 3 = 0, the first server.</w:t>
+      </w:r>
+    </w:p>
+    <w:p>
+      <w:pPr>
+        <w:ind w:firstLine="420" w:firstLineChars="0"/>
+        <w:rPr>
+          <w:rFonts w:hint="default" w:cs="Times New Roman" w:asciiTheme="minorAscii" w:hAnsiTheme="minorAscii"/>
+          <w:lang w:val="en-US" w:eastAsia="zh-CN"/>
+        </w:rPr>
+      </w:pPr>
+      <w:r>
+        <w:rPr>
+          <w:rFonts w:hint="eastAsia" w:cs="Times New Roman" w:asciiTheme="minorAscii" w:hAnsiTheme="minorAscii"/>
+          <w:lang w:val="en-US" w:eastAsia="zh-CN"/>
+        </w:rPr>
+        <w:t>This would however have another problem. When the total number of servers in the cluster is not a prime number</w:t>
+      </w:r>
+      <w:r>
+        <w:rPr>
+          <w:rFonts w:hint="default" w:cs="Times New Roman" w:asciiTheme="minorAscii" w:hAnsiTheme="minorAscii"/>
+          <w:lang w:val="en-US" w:eastAsia="zh-CN"/>
+        </w:rPr>
+        <w:t>, due to common factor and pattern repetition, the distribution of the KV cache in each server would be less than ideal in comparison to the one with prime number of server. One optimization idea to solve the load balancing problem is to force prime number of server. For instance, when having 4-6 servers, we would only provide options for 3 LMCache server, or when having 8-12 servers, the only option would be 7 servers. This would however still waste many server so the ideal optimization would be left for future works.</w:t>
+      </w:r>
+    </w:p>
+    <w:p>
+      <w:pPr>
+        <w:ind w:firstLine="420" w:firstLineChars="0"/>
+        <w:rPr>
+          <w:rFonts w:hint="default" w:cs="Times New Roman" w:asciiTheme="minorAscii" w:hAnsiTheme="minorAscii"/>
+          <w:lang w:val="en-US" w:eastAsia="zh-CN"/>
+        </w:rPr>
+      </w:pPr>
+    </w:p>
+    <w:p>
+      <w:pPr>
+        <w:ind w:firstLine="420" w:firstLineChars="0"/>
+        <w:rPr>
+          <w:rFonts w:hint="default" w:cs="Times New Roman" w:asciiTheme="minorAscii" w:hAnsiTheme="minorAscii"/>
+          <w:lang w:val="en-US" w:eastAsia="zh-CN"/>
+        </w:rPr>
+      </w:pPr>
+      <w:r>
+        <w:rPr>
+          <w:rFonts w:hint="default" w:cs="Times New Roman" w:asciiTheme="minorAscii" w:hAnsiTheme="minorAscii"/>
+          <w:lang w:val="en-US" w:eastAsia="zh-CN"/>
+        </w:rPr>
+        <w:t>The implementation is in ditributedCacheGen branch of CacheGen repository, link: https://github.com/troyyxk/CacheGen/tree/ditributedCacheGen</w:t>
+      </w:r>
+    </w:p>
+    <w:p>
+      <w:pPr>
+        <w:rPr>
+          <w:rFonts w:hint="default" w:cs="Times New Roman" w:asciiTheme="minorAscii" w:hAnsiTheme="minorAscii"/>
+          <w:lang w:val="en-US" w:eastAsia="zh-CN"/>
+        </w:rPr>
+      </w:pPr>
+    </w:p>
+    <w:p>
+      <w:pPr>
+        <w:pStyle w:val="5"/>
+        <w:bidi w:val="0"/>
+        <w:rPr>
+          <w:rFonts w:hint="default" w:cs="Times New Roman" w:asciiTheme="minorAscii" w:hAnsiTheme="minorAscii"/>
+          <w:lang w:val="en-US" w:eastAsia="zh-CN"/>
+        </w:rPr>
+      </w:pPr>
+      <w:r>
+        <w:rPr>
+          <w:rFonts w:hint="default"/>
+          <w:lang w:val="en-US" w:eastAsia="zh-CN"/>
+        </w:rPr>
+        <w:t>Future work</w:t>
+      </w:r>
+    </w:p>
+    <w:p>
+      <w:pPr>
+        <w:ind w:firstLine="420" w:firstLineChars="0"/>
+        <w:rPr>
+          <w:rFonts w:hint="default" w:cs="Times New Roman" w:asciiTheme="minorAscii" w:hAnsiTheme="minorAscii"/>
+          <w:lang w:val="en-US" w:eastAsia="zh-CN"/>
+        </w:rPr>
+      </w:pPr>
+      <w:r>
+        <w:rPr>
+          <w:rFonts w:hint="default" w:cs="Times New Roman" w:asciiTheme="minorAscii" w:hAnsiTheme="minorAscii"/>
+          <w:lang w:val="en-US" w:eastAsia="zh-CN"/>
+        </w:rPr>
+        <w:t>The first future work would be find a better solution for load balancing.</w:t>
+      </w:r>
+    </w:p>
+    <w:p>
+      <w:pPr>
+        <w:ind w:firstLine="420" w:firstLineChars="0"/>
+        <w:rPr>
+          <w:rFonts w:hint="default" w:cs="Times New Roman" w:asciiTheme="minorAscii" w:hAnsiTheme="minorAscii"/>
+          <w:lang w:val="en-US" w:eastAsia="zh-CN"/>
+        </w:rPr>
+      </w:pPr>
+      <w:r>
+        <w:rPr>
+          <w:rFonts w:hint="default" w:cs="Times New Roman" w:asciiTheme="minorAscii" w:hAnsiTheme="minorAscii"/>
+          <w:lang w:val="en-US" w:eastAsia="zh-CN"/>
+        </w:rPr>
+        <w:t xml:space="preserve">The current implementation has one major draw back that is assumes all server will stay alive which is generally not the case with most of the distributed systems. </w:t>
+      </w:r>
+    </w:p>
+    <w:p>
+      <w:pPr>
+        <w:ind w:firstLine="420" w:firstLineChars="0"/>
+        <w:rPr>
+          <w:rFonts w:hint="default" w:cs="Times New Roman" w:asciiTheme="minorAscii" w:hAnsiTheme="minorAscii"/>
+          <w:lang w:val="en-US" w:eastAsia="zh-CN"/>
+        </w:rPr>
+      </w:pPr>
+      <w:r>
+        <w:rPr>
+          <w:rFonts w:hint="default" w:cs="Times New Roman" w:asciiTheme="minorAscii" w:hAnsiTheme="minorAscii"/>
+          <w:lang w:val="en-US" w:eastAsia="zh-CN"/>
+        </w:rPr>
+        <w:t>Finally, the current implementation does not allow dynamic add and delete server from the system. A future work on this topic would be necessary.</w:t>
+      </w:r>
+    </w:p>
+    <w:p>
+      <w:pPr>
+        <w:ind w:firstLine="420" w:firstLineChars="0"/>
+        <w:rPr>
+          <w:rFonts w:hint="default" w:cs="Times New Roman" w:asciiTheme="minorAscii" w:hAnsiTheme="minorAscii"/>
+          <w:lang w:val="en-US" w:eastAsia="zh-CN"/>
+        </w:rPr>
+      </w:pPr>
+    </w:p>
+    <w:p>
+      <w:pPr>
+        <w:pStyle w:val="4"/>
+        <w:numPr>
+          <w:ilvl w:val="0"/>
+          <w:numId w:val="6"/>
+        </w:numPr>
+        <w:bidi w:val="0"/>
+        <w:rPr>
+          <w:rFonts w:hint="default" w:asciiTheme="minorAscii" w:hAnsiTheme="minorAscii"/>
+          <w:lang w:val="en-US" w:eastAsia="zh-CN"/>
+        </w:rPr>
+      </w:pPr>
+      <w:r>
+        <w:rPr>
+          <w:rFonts w:hint="default"/>
+          <w:lang w:val="en-US" w:eastAsia="zh-CN"/>
+        </w:rPr>
+        <w:t>Server queue for multiple call to backend</w:t>
+      </w:r>
+    </w:p>
+    <w:p>
+      <w:pPr>
+        <w:rPr>
+          <w:rFonts w:hint="default"/>
+          <w:lang w:val="en-US" w:eastAsia="zh-CN"/>
+        </w:rPr>
+      </w:pPr>
+      <w:r>
+        <w:rPr>
+          <w:rFonts w:hint="default"/>
+          <w:lang w:val="en-US" w:eastAsia="zh-CN"/>
+        </w:rPr>
+        <w:t>Inspired by operating system</w:t>
       </w:r>
       <w:bookmarkStart w:id="0" w:name="_GoBack"/>
       <w:bookmarkEnd w:id="0"/>
     </w:p>
     <w:p>
       <w:pPr>
+        <w:rPr>
+          <w:rFonts w:hint="eastAsia" w:cs="Times New Roman" w:asciiTheme="minorAscii" w:hAnsiTheme="minorAscii"/>
+          <w:lang w:val="en-US" w:eastAsia="zh-CN"/>
+        </w:rPr>
+      </w:pPr>
+    </w:p>
+    <w:p>
+      <w:pPr>
+        <w:ind w:firstLine="420" w:firstLineChars="0"/>
         <w:rPr>
           <w:rFonts w:hint="default" w:cs="Times New Roman" w:asciiTheme="minorAscii" w:hAnsiTheme="minorAscii"/>
           <w:lang w:val="en-US" w:eastAsia="zh-CN"/>
@@ -1454,7 +1693,7 @@
       </w:r>
       <w:r>
         <w:rPr>
-          <w:rStyle w:val="9"/>
+          <w:rStyle w:val="10"/>
           <w:rFonts w:hint="default" w:asciiTheme="minorAscii" w:hAnsiTheme="minorAscii"/>
           <w:lang w:val="en-US" w:eastAsia="zh-CN"/>
         </w:rPr>
@@ -1509,7 +1748,7 @@
       </w:r>
       <w:r>
         <w:rPr>
-          <w:rStyle w:val="9"/>
+          <w:rStyle w:val="10"/>
           <w:rFonts w:hint="default" w:asciiTheme="minorAscii" w:hAnsiTheme="minorAscii"/>
           <w:lang w:val="en-US" w:eastAsia="zh-CN"/>
         </w:rPr>
@@ -1534,11 +1773,67 @@
           <w:lang w:val="en-US" w:eastAsia="zh-CN"/>
         </w:rPr>
       </w:pPr>
+      <w:r>
+        <w:rPr>
+          <w:rFonts w:hint="default" w:asciiTheme="minorAscii" w:hAnsiTheme="minorAscii"/>
+          <w:lang w:val="en-US" w:eastAsia="zh-CN"/>
+        </w:rPr>
+        <w:t xml:space="preserve">[JJC]. (2017, February 7). How to hash a string into 8 digits? [Video]. Stack Overflow. </w:t>
+      </w:r>
+      <w:r>
+        <w:rPr>
+          <w:rFonts w:hint="default" w:asciiTheme="minorAscii" w:hAnsiTheme="minorAscii"/>
+          <w:lang w:val="en-US" w:eastAsia="zh-CN"/>
+        </w:rPr>
+        <w:fldChar w:fldCharType="begin"/>
+      </w:r>
+      <w:r>
+        <w:rPr>
+          <w:rFonts w:hint="default" w:asciiTheme="minorAscii" w:hAnsiTheme="minorAscii"/>
+          <w:lang w:val="en-US" w:eastAsia="zh-CN"/>
+        </w:rPr>
+        <w:instrText xml:space="preserve"> HYPERLINK "https://stackoverflow.com/a/42089311" </w:instrText>
+      </w:r>
+      <w:r>
+        <w:rPr>
+          <w:rFonts w:hint="default" w:asciiTheme="minorAscii" w:hAnsiTheme="minorAscii"/>
+          <w:lang w:val="en-US" w:eastAsia="zh-CN"/>
+        </w:rPr>
+        <w:fldChar w:fldCharType="separate"/>
+      </w:r>
+      <w:r>
+        <w:rPr>
+          <w:rStyle w:val="8"/>
+          <w:rFonts w:hint="default" w:asciiTheme="minorAscii" w:hAnsiTheme="minorAscii"/>
+          <w:lang w:val="en-US" w:eastAsia="zh-CN"/>
+        </w:rPr>
+        <w:t>https://stackoverflow.com/a/42089311</w:t>
+      </w:r>
+      <w:r>
+        <w:rPr>
+          <w:rFonts w:hint="default" w:asciiTheme="minorAscii" w:hAnsiTheme="minorAscii"/>
+          <w:lang w:val="en-US" w:eastAsia="zh-CN"/>
+        </w:rPr>
+        <w:fldChar w:fldCharType="end"/>
+      </w:r>
+    </w:p>
+    <w:p>
+      <w:pPr>
+        <w:numPr>
+          <w:ilvl w:val="0"/>
+          <w:numId w:val="9"/>
+        </w:numPr>
+        <w:rPr>
+          <w:rFonts w:hint="default" w:asciiTheme="minorAscii" w:hAnsiTheme="minorAscii"/>
+          <w:lang w:val="en-US" w:eastAsia="zh-CN"/>
+        </w:rPr>
+      </w:pPr>
     </w:p>
     <w:p>
       <w:pPr>
         <w:widowControl w:val="0"/>
         <w:numPr>
+          <w:ilvl w:val="0"/>
           <w:numId w:val="0"/>
         </w:numPr>
         <w:jc w:val="both"/>
@@ -1550,8 +1845,26 @@
     </w:p>
     <w:p>
       <w:pPr>
+        <w:pStyle w:val="5"/>
+        <w:bidi w:val="0"/>
+        <w:rPr>
+          <w:rFonts w:hint="default"/>
+          <w:lang w:val="en-US" w:eastAsia="zh-CN"/>
+        </w:rPr>
+      </w:pPr>
+      <w:r>
+        <w:rPr>
+          <w:rFonts w:hint="default"/>
+          <w:lang w:val="en-US" w:eastAsia="zh-CN"/>
+        </w:rPr>
+        <w:t>Soruce code:</w:t>
+      </w:r>
+    </w:p>
+    <w:p>
+      <w:pPr>
         <w:widowControl w:val="0"/>
         <w:numPr>
+          <w:ilvl w:val="0"/>
           <w:numId w:val="0"/>
         </w:numPr>
         <w:jc w:val="both"/>
@@ -1565,13 +1878,43 @@
           <w:rFonts w:hint="default" w:asciiTheme="minorAscii" w:hAnsiTheme="minorAscii"/>
           <w:lang w:val="en-US" w:eastAsia="zh-CN"/>
         </w:rPr>
-        <w:t>Soruce code:</w:t>
+        <w:fldChar w:fldCharType="begin"/>
+      </w:r>
+      <w:r>
+        <w:rPr>
+          <w:rFonts w:hint="default" w:asciiTheme="minorAscii" w:hAnsiTheme="minorAscii"/>
+          <w:lang w:val="en-US" w:eastAsia="zh-CN"/>
+        </w:rPr>
+        <w:instrText xml:space="preserve"> HYPERLINK "https://github.com/LMCache" </w:instrText>
+      </w:r>
+      <w:r>
+        <w:rPr>
+          <w:rFonts w:hint="default" w:asciiTheme="minorAscii" w:hAnsiTheme="minorAscii"/>
+          <w:lang w:val="en-US" w:eastAsia="zh-CN"/>
+        </w:rPr>
+        <w:fldChar w:fldCharType="separate"/>
+      </w:r>
+      <w:r>
+        <w:rPr>
+          <w:rStyle w:val="10"/>
+          <w:rFonts w:hint="default" w:asciiTheme="minorAscii" w:hAnsiTheme="minorAscii"/>
+          <w:lang w:val="en-US" w:eastAsia="zh-CN"/>
+        </w:rPr>
+        <w:t>https://github.com/LMCache</w:t>
+      </w:r>
+      <w:r>
+        <w:rPr>
+          <w:rFonts w:hint="default" w:asciiTheme="minorAscii" w:hAnsiTheme="minorAscii"/>
+          <w:lang w:val="en-US" w:eastAsia="zh-CN"/>
+        </w:rPr>
+        <w:fldChar w:fldCharType="end"/>
       </w:r>
     </w:p>
     <w:p>
       <w:pPr>
         <w:widowControl w:val="0"/>
         <w:numPr>
+          <w:ilvl w:val="0"/>
           <w:numId w:val="0"/>
         </w:numPr>
         <w:jc w:val="both"/>
@@ -1592,7 +1935,7 @@
           <w:rFonts w:hint="default" w:asciiTheme="minorAscii" w:hAnsiTheme="minorAscii"/>
           <w:lang w:val="en-US" w:eastAsia="zh-CN"/>
         </w:rPr>
-        <w:instrText xml:space="preserve"> HYPERLINK "https://github.com/LMCache" </w:instrText>
+        <w:instrText xml:space="preserve"> HYPERLINK "https://github.com/UChi-JCL/CacheGen?tab=readme-ov-file" </w:instrText>
       </w:r>
       <w:r>
         <w:rPr>
@@ -1603,11 +1946,11 @@
       </w:r>
       <w:r>
         <w:rPr>
-          <w:rStyle w:val="9"/>
-          <w:rFonts w:hint="default" w:asciiTheme="minorAscii" w:hAnsiTheme="minorAscii"/>
-          <w:lang w:val="en-US" w:eastAsia="zh-CN"/>
-        </w:rPr>
-        <w:t>https://github.com/LMCache</w:t>
+          <w:rStyle w:val="10"/>
+          <w:rFonts w:hint="default" w:asciiTheme="minorAscii" w:hAnsiTheme="minorAscii"/>
+          <w:lang w:val="en-US" w:eastAsia="zh-CN"/>
+        </w:rPr>
+        <w:t>https://github.com/UChi-JCL/CacheGen?tab=readme-ov-file</w:t>
       </w:r>
       <w:r>
         <w:rPr>
@@ -1621,55 +1964,7 @@
       <w:pPr>
         <w:widowControl w:val="0"/>
         <w:numPr>
-          <w:numId w:val="0"/>
-        </w:numPr>
-        <w:jc w:val="both"/>
-        <w:rPr>
-          <w:rFonts w:hint="default" w:asciiTheme="minorAscii" w:hAnsiTheme="minorAscii"/>
-          <w:lang w:val="en-US" w:eastAsia="zh-CN"/>
-        </w:rPr>
-      </w:pPr>
-      <w:r>
-        <w:rPr>
-          <w:rFonts w:hint="default" w:asciiTheme="minorAscii" w:hAnsiTheme="minorAscii"/>
-          <w:lang w:val="en-US" w:eastAsia="zh-CN"/>
-        </w:rPr>
-        <w:fldChar w:fldCharType="begin"/>
-      </w:r>
-      <w:r>
-        <w:rPr>
-          <w:rFonts w:hint="default" w:asciiTheme="minorAscii" w:hAnsiTheme="minorAscii"/>
-          <w:lang w:val="en-US" w:eastAsia="zh-CN"/>
-        </w:rPr>
-        <w:instrText xml:space="preserve"> HYPERLINK "https://github.com/UChi-JCL/CacheGen?tab=readme-ov-file" </w:instrText>
-      </w:r>
-      <w:r>
-        <w:rPr>
-          <w:rFonts w:hint="default" w:asciiTheme="minorAscii" w:hAnsiTheme="minorAscii"/>
-          <w:lang w:val="en-US" w:eastAsia="zh-CN"/>
-        </w:rPr>
-        <w:fldChar w:fldCharType="separate"/>
-      </w:r>
-      <w:r>
-        <w:rPr>
-          <w:rStyle w:val="9"/>
-          <w:rFonts w:hint="default" w:asciiTheme="minorAscii" w:hAnsiTheme="minorAscii"/>
-          <w:lang w:val="en-US" w:eastAsia="zh-CN"/>
-        </w:rPr>
-        <w:t>https://github.com/UChi-JCL/CacheGen?tab=readme-ov-file</w:t>
-      </w:r>
-      <w:r>
-        <w:rPr>
-          <w:rFonts w:hint="default" w:asciiTheme="minorAscii" w:hAnsiTheme="minorAscii"/>
-          <w:lang w:val="en-US" w:eastAsia="zh-CN"/>
-        </w:rPr>
-        <w:fldChar w:fldCharType="end"/>
-      </w:r>
-    </w:p>
-    <w:p>
-      <w:pPr>
-        <w:widowControl w:val="0"/>
-        <w:numPr>
+          <w:ilvl w:val="0"/>
           <w:numId w:val="0"/>
         </w:numPr>
         <w:jc w:val="both"/>
@@ -2119,7 +2414,7 @@
     <w:lsdException w:unhideWhenUsed="0" w:uiPriority="0" w:semiHidden="0" w:name="Body Text Indent 2"/>
     <w:lsdException w:unhideWhenUsed="0" w:uiPriority="0" w:semiHidden="0" w:name="Body Text Indent 3"/>
     <w:lsdException w:unhideWhenUsed="0" w:uiPriority="0" w:semiHidden="0" w:name="Block Text"/>
-    <w:lsdException w:unhideWhenUsed="0" w:uiPriority="0" w:semiHidden="0" w:name="Hyperlink"/>
+    <w:lsdException w:qFormat="1" w:unhideWhenUsed="0" w:uiPriority="0" w:semiHidden="0" w:name="Hyperlink"/>
     <w:lsdException w:unhideWhenUsed="0" w:uiPriority="0" w:semiHidden="0" w:name="FollowedHyperlink"/>
     <w:lsdException w:qFormat="1" w:unhideWhenUsed="0" w:uiPriority="0" w:semiHidden="0" w:name="Strong"/>
     <w:lsdException w:qFormat="1" w:unhideWhenUsed="0" w:uiPriority="0" w:semiHidden="0" w:name="Emphasis"/>
@@ -2327,7 +2622,7 @@
     <w:pPr>
       <w:keepNext/>
       <w:keepLines/>
-      <w:spacing w:before="260" w:beforeLines="0" w:beforeAutospacing="0" w:after="260" w:afterLines="0" w:afterAutospacing="0" w:line="413" w:lineRule="auto"/>
+      <w:spacing w:before="140" w:beforeLines="0" w:beforeAutospacing="0" w:after="140" w:afterLines="0" w:afterAutospacing="0" w:line="413" w:lineRule="auto"/>
       <w:outlineLvl w:val="1"/>
     </w:pPr>
     <w:rPr>
@@ -2346,7 +2641,7 @@
     <w:pPr>
       <w:keepNext/>
       <w:keepLines/>
-      <w:spacing w:before="260" w:beforeLines="0" w:beforeAutospacing="0" w:after="260" w:afterLines="0" w:afterAutospacing="0" w:line="413" w:lineRule="auto"/>
+      <w:spacing w:before="140" w:beforeLines="0" w:beforeAutospacing="0" w:after="140" w:afterLines="0" w:afterAutospacing="0" w:line="413" w:lineRule="auto"/>
       <w:outlineLvl w:val="2"/>
     </w:pPr>
     <w:rPr>
@@ -2365,13 +2660,12 @@
     <w:pPr>
       <w:keepNext/>
       <w:keepLines/>
-      <w:spacing w:before="280" w:beforeLines="0" w:beforeAutospacing="0" w:after="290" w:afterLines="0" w:afterAutospacing="0" w:line="372" w:lineRule="auto"/>
+      <w:spacing w:before="40" w:beforeLines="0" w:beforeAutospacing="0" w:after="50" w:afterLines="0" w:afterAutospacing="0" w:line="372" w:lineRule="auto"/>
       <w:outlineLvl w:val="3"/>
     </w:pPr>
     <w:rPr>
-      <w:rFonts w:ascii="Arial" w:hAnsi="Arial" w:eastAsia="黑体"/>
+      <w:rFonts w:ascii="Calibri" w:hAnsi="Calibri" w:eastAsia="黑体"/>
       <w:b/>
-      <w:sz w:val="21"/>
     </w:rPr>
   </w:style>
   <w:style w:type="character" w:default="1" w:styleId="7">
@@ -2393,6 +2687,15 @@
     </w:tblPr>
   </w:style>
   <w:style w:type="character" w:styleId="8">
+    <w:name w:val="FollowedHyperlink"/>
+    <w:basedOn w:val="7"/>
+    <w:uiPriority w:val="0"/>
+    <w:rPr>
+      <w:color w:val="800080"/>
+      <w:u w:val="single"/>
+    </w:rPr>
+  </w:style>
+  <w:style w:type="character" w:styleId="9">
     <w:name w:val="Emphasis"/>
     <w:basedOn w:val="7"/>
     <w:qFormat/>
@@ -2401,9 +2704,10 @@
       <w:i/>
     </w:rPr>
   </w:style>
-  <w:style w:type="character" w:styleId="9">
+  <w:style w:type="character" w:styleId="10">
     <w:name w:val="Hyperlink"/>
     <w:basedOn w:val="7"/>
+    <w:qFormat/>
     <w:uiPriority w:val="0"/>
     <w:rPr>
       <w:color w:val="0000FF"/>

</xml_diff>